<commit_message>
add cover letter and edited brief description of my infrastructure
</commit_message>
<xml_diff>
--- a/Brief_description_myinfrastructure.docx
+++ b/Brief_description_myinfrastructure.docx
@@ -583,6 +583,10 @@
       <w:r>
         <w:rPr/>
         <w:t>S</w:t>
+      </w:r>
+      <w:r>
+        <w:rPr/>
+        <w:t>torage s</w:t>
       </w:r>
       <w:r>
         <w:rPr/>

</xml_diff>